<commit_message>
InterMedia walkthrough updated to submit page
</commit_message>
<xml_diff>
--- a/interMedia-XD-design-walkthrough.docx
+++ b/interMedia-XD-design-walkthrough.docx
@@ -188,7 +188,15 @@
         <w:t>Users of the InterMedia app need to be signed in because everything will run off of your unique profile.</w:t>
       </w:r>
       <w:r>
-        <w:t xml:space="preserve"> There is also an option on the Sign In page to share the app through Facebook, Twitter, and Google +. The Sign Up page has a back arrow at the top left in case the user does not need to sign up and would like the return to the Sign In page. Both pages will take the users to the Dashboard page upon submitting the user info.</w:t>
+        <w:t xml:space="preserve"> There is also an option on the Sign In page to share the app through </w:t>
+      </w:r>
+      <w:proofErr w:type="spellStart"/>
+      <w:r>
+        <w:t>Facebook</w:t>
+      </w:r>
+      <w:proofErr w:type="spellEnd"/>
+      <w:r>
+        <w:t>, Twitter, and Google +. The Sign Up page has a back arrow at the top left in case the user does not need to sign up and would like the return to the Sign In page. Both pages will take the users to the Dashboard page upon submitting the user info.</w:t>
       </w:r>
     </w:p>
     <w:p/>
@@ -206,14 +214,6 @@
         </w:rPr>
         <w:t>Dashboard/Books/Movies/Music</w:t>
       </w:r>
-    </w:p>
-    <w:p>
-      <w:pPr>
-        <w:rPr>
-          <w:b/>
-          <w:sz w:val="28"/>
-        </w:rPr>
-      </w:pPr>
     </w:p>
     <w:p>
       <w:r>
@@ -392,7 +392,404 @@
       </w:r>
     </w:p>
     <w:p/>
+    <w:p>
+      <w:r>
+        <w:t>These pages allow the user to scroll through the items in their collection</w:t>
+      </w:r>
+      <w:r>
+        <w:t xml:space="preserve"> and click on an item to view it’s details. On the top of the page there is a menu icon on the left, sending users to a navigation page, and a search icon on the right that will take users to a search page. The Dashboard, Books, Movies, and Music pages all have a menu to navigate between the four pages, allowing users to view their entire collection or just the selected media types.</w:t>
+      </w:r>
+    </w:p>
+    <w:p>
+      <w:r>
+        <w:br w:type="page"/>
+      </w:r>
+      <w:r>
+        <w:rPr>
+          <w:b/>
+          <w:sz w:val="28"/>
+        </w:rPr>
+        <w:t>Navigation</w:t>
+      </w:r>
+    </w:p>
+    <w:p>
+      <w:r>
+        <w:t xml:space="preserve">The hamburger menu icon in the top left of all of the screens takes users to the navigation page. This will allow users to quickly switch to the dashboard, profile page, submission page, or search page. The navigation screen also allows users to logout of their account and return to the Sign </w:t>
+      </w:r>
+      <w:proofErr w:type="gramStart"/>
+      <w:r>
+        <w:t>In</w:t>
+      </w:r>
+      <w:proofErr w:type="gramEnd"/>
+      <w:r>
+        <w:t xml:space="preserve"> page. To exit the navigation page, users can click on the arrow in the top left corner.</w:t>
+      </w:r>
+    </w:p>
     <w:p/>
+    <w:p>
+      <w:pPr>
+        <w:rPr>
+          <w:b/>
+          <w:sz w:val="28"/>
+        </w:rPr>
+      </w:pPr>
+      <w:r>
+        <w:rPr>
+          <w:noProof/>
+        </w:rPr>
+        <w:drawing>
+          <wp:anchor distT="0" distB="0" distL="114300" distR="114300" simplePos="0" relativeHeight="251658240" behindDoc="0" locked="0" layoutInCell="1" allowOverlap="0">
+            <wp:simplePos x="0" y="0"/>
+            <wp:positionH relativeFrom="page">
+              <wp:align>center</wp:align>
+            </wp:positionH>
+            <wp:positionV relativeFrom="paragraph">
+              <wp:posOffset>8890</wp:posOffset>
+            </wp:positionV>
+            <wp:extent cx="3205480" cy="5679440"/>
+            <wp:effectExtent l="25400" t="0" r="0" b="0"/>
+            <wp:wrapTopAndBottom/>
+            <wp:docPr id="7" name="" descr="iPhone-7-Navigation.png"/>
+            <wp:cNvGraphicFramePr>
+              <a:graphicFrameLocks xmlns:a="http://schemas.openxmlformats.org/drawingml/2006/main" noChangeAspect="1"/>
+            </wp:cNvGraphicFramePr>
+            <a:graphic xmlns:a="http://schemas.openxmlformats.org/drawingml/2006/main">
+              <a:graphicData uri="http://schemas.openxmlformats.org/drawingml/2006/picture">
+                <pic:pic xmlns:pic="http://schemas.openxmlformats.org/drawingml/2006/picture">
+                  <pic:nvPicPr>
+                    <pic:cNvPr id="0" name="iPhone-7-Navigation.png"/>
+                    <pic:cNvPicPr/>
+                  </pic:nvPicPr>
+                  <pic:blipFill>
+                    <a:blip r:embed="rId10"/>
+                    <a:stretch>
+                      <a:fillRect/>
+                    </a:stretch>
+                  </pic:blipFill>
+                  <pic:spPr>
+                    <a:xfrm>
+                      <a:off x="0" y="0"/>
+                      <a:ext cx="3205480" cy="5679440"/>
+                    </a:xfrm>
+                    <a:prstGeom prst="rect">
+                      <a:avLst/>
+                    </a:prstGeom>
+                  </pic:spPr>
+                </pic:pic>
+              </a:graphicData>
+            </a:graphic>
+          </wp:anchor>
+        </w:drawing>
+      </w:r>
+    </w:p>
+    <w:p>
+      <w:pPr>
+        <w:rPr>
+          <w:b/>
+          <w:sz w:val="28"/>
+        </w:rPr>
+      </w:pPr>
+      <w:r>
+        <w:rPr>
+          <w:b/>
+          <w:sz w:val="28"/>
+        </w:rPr>
+        <w:br w:type="page"/>
+      </w:r>
+      <w:r>
+        <w:rPr>
+          <w:b/>
+          <w:sz w:val="28"/>
+        </w:rPr>
+        <w:t>Profile</w:t>
+      </w:r>
+    </w:p>
+    <w:p>
+      <w:r>
+        <w:t xml:space="preserve">The profile page contains information about the user. Here you can change your profile photo, update information, and link social media accounts. Users also have access to the navigation menu and search page </w:t>
+      </w:r>
+      <w:r>
+        <w:t>through the icons at the top of the page.</w:t>
+      </w:r>
+    </w:p>
+    <w:p/>
+    <w:p>
+      <w:r>
+        <w:rPr>
+          <w:noProof/>
+        </w:rPr>
+        <w:drawing>
+          <wp:anchor distT="0" distB="0" distL="114300" distR="114300" simplePos="0" relativeHeight="251659264" behindDoc="0" locked="0" layoutInCell="1" allowOverlap="1">
+            <wp:simplePos x="0" y="0"/>
+            <wp:positionH relativeFrom="page">
+              <wp:align>center</wp:align>
+            </wp:positionH>
+            <wp:positionV relativeFrom="paragraph">
+              <wp:posOffset>0</wp:posOffset>
+            </wp:positionV>
+            <wp:extent cx="3205480" cy="5659120"/>
+            <wp:effectExtent l="25400" t="0" r="0" b="0"/>
+            <wp:wrapTopAndBottom/>
+            <wp:docPr id="8" name="" descr="iPhone-9-Profile.png"/>
+            <wp:cNvGraphicFramePr>
+              <a:graphicFrameLocks xmlns:a="http://schemas.openxmlformats.org/drawingml/2006/main" noChangeAspect="1"/>
+            </wp:cNvGraphicFramePr>
+            <a:graphic xmlns:a="http://schemas.openxmlformats.org/drawingml/2006/main">
+              <a:graphicData uri="http://schemas.openxmlformats.org/drawingml/2006/picture">
+                <pic:pic xmlns:pic="http://schemas.openxmlformats.org/drawingml/2006/picture">
+                  <pic:nvPicPr>
+                    <pic:cNvPr id="0" name="iPhone-9-Profile.png"/>
+                    <pic:cNvPicPr/>
+                  </pic:nvPicPr>
+                  <pic:blipFill>
+                    <a:blip r:embed="rId11"/>
+                    <a:stretch>
+                      <a:fillRect/>
+                    </a:stretch>
+                  </pic:blipFill>
+                  <pic:spPr>
+                    <a:xfrm>
+                      <a:off x="0" y="0"/>
+                      <a:ext cx="3205480" cy="5659120"/>
+                    </a:xfrm>
+                    <a:prstGeom prst="rect">
+                      <a:avLst/>
+                    </a:prstGeom>
+                  </pic:spPr>
+                </pic:pic>
+              </a:graphicData>
+            </a:graphic>
+          </wp:anchor>
+        </w:drawing>
+      </w:r>
+    </w:p>
+    <w:p>
+      <w:pPr>
+        <w:rPr>
+          <w:b/>
+          <w:sz w:val="28"/>
+        </w:rPr>
+      </w:pPr>
+      <w:r>
+        <w:br w:type="page"/>
+      </w:r>
+      <w:r>
+        <w:rPr>
+          <w:b/>
+          <w:sz w:val="28"/>
+        </w:rPr>
+        <w:t>Search</w:t>
+      </w:r>
+    </w:p>
+    <w:p>
+      <w:r>
+        <w:t xml:space="preserve">The search page gives users the ability to search for items in the database </w:t>
+      </w:r>
+      <w:r>
+        <w:t>with text input or a barcode scanner. From here, the user will be taken to the selection page for whatever item they searched for.</w:t>
+      </w:r>
+    </w:p>
+    <w:p/>
+    <w:p>
+      <w:r>
+        <w:rPr>
+          <w:noProof/>
+        </w:rPr>
+        <w:drawing>
+          <wp:anchor distT="0" distB="0" distL="114300" distR="114300" simplePos="0" relativeHeight="251660288" behindDoc="0" locked="0" layoutInCell="1" allowOverlap="1">
+            <wp:simplePos x="0" y="0"/>
+            <wp:positionH relativeFrom="page">
+              <wp:align>center</wp:align>
+            </wp:positionH>
+            <wp:positionV relativeFrom="paragraph">
+              <wp:posOffset>0</wp:posOffset>
+            </wp:positionV>
+            <wp:extent cx="3205480" cy="5679440"/>
+            <wp:effectExtent l="25400" t="0" r="0" b="0"/>
+            <wp:wrapTopAndBottom/>
+            <wp:docPr id="9" name="" descr="iPhone-8-Search.png"/>
+            <wp:cNvGraphicFramePr>
+              <a:graphicFrameLocks xmlns:a="http://schemas.openxmlformats.org/drawingml/2006/main" noChangeAspect="1"/>
+            </wp:cNvGraphicFramePr>
+            <a:graphic xmlns:a="http://schemas.openxmlformats.org/drawingml/2006/main">
+              <a:graphicData uri="http://schemas.openxmlformats.org/drawingml/2006/picture">
+                <pic:pic xmlns:pic="http://schemas.openxmlformats.org/drawingml/2006/picture">
+                  <pic:nvPicPr>
+                    <pic:cNvPr id="0" name="iPhone-8-Search.png"/>
+                    <pic:cNvPicPr/>
+                  </pic:nvPicPr>
+                  <pic:blipFill>
+                    <a:blip r:embed="rId12"/>
+                    <a:stretch>
+                      <a:fillRect/>
+                    </a:stretch>
+                  </pic:blipFill>
+                  <pic:spPr>
+                    <a:xfrm>
+                      <a:off x="0" y="0"/>
+                      <a:ext cx="3205480" cy="5679440"/>
+                    </a:xfrm>
+                    <a:prstGeom prst="rect">
+                      <a:avLst/>
+                    </a:prstGeom>
+                  </pic:spPr>
+                </pic:pic>
+              </a:graphicData>
+            </a:graphic>
+          </wp:anchor>
+        </w:drawing>
+      </w:r>
+    </w:p>
+    <w:p>
+      <w:pPr>
+        <w:rPr>
+          <w:b/>
+          <w:sz w:val="28"/>
+        </w:rPr>
+      </w:pPr>
+      <w:r>
+        <w:br w:type="page"/>
+      </w:r>
+      <w:r>
+        <w:rPr>
+          <w:b/>
+          <w:sz w:val="28"/>
+        </w:rPr>
+        <w:t>Selection</w:t>
+      </w:r>
+    </w:p>
+    <w:p>
+      <w:r>
+        <w:t>From the search page or by selecting an item in the dashboard, books, movies, or music page, the user is taken to the selection page. Here you can view all of the information listed for the selected item.</w:t>
+      </w:r>
+      <w:r>
+        <w:t xml:space="preserve"> Multiple photos may be available to view of the item. You will also have the option to add the item to your collection. If it is already in your collection, information about that will be listed under the item specifics.</w:t>
+      </w:r>
+    </w:p>
+    <w:p/>
+    <w:p>
+      <w:r>
+        <w:rPr>
+          <w:noProof/>
+        </w:rPr>
+        <w:drawing>
+          <wp:anchor distT="0" distB="0" distL="114300" distR="114300" simplePos="0" relativeHeight="251661312" behindDoc="0" locked="0" layoutInCell="1" allowOverlap="1">
+            <wp:simplePos x="0" y="0"/>
+            <wp:positionH relativeFrom="page">
+              <wp:align>center</wp:align>
+            </wp:positionH>
+            <wp:positionV relativeFrom="paragraph">
+              <wp:posOffset>0</wp:posOffset>
+            </wp:positionV>
+            <wp:extent cx="3205480" cy="6969760"/>
+            <wp:effectExtent l="25400" t="0" r="0" b="0"/>
+            <wp:wrapTopAndBottom/>
+            <wp:docPr id="10" name="" descr="iPhone-10-Selection.png"/>
+            <wp:cNvGraphicFramePr>
+              <a:graphicFrameLocks xmlns:a="http://schemas.openxmlformats.org/drawingml/2006/main" noChangeAspect="1"/>
+            </wp:cNvGraphicFramePr>
+            <a:graphic xmlns:a="http://schemas.openxmlformats.org/drawingml/2006/main">
+              <a:graphicData uri="http://schemas.openxmlformats.org/drawingml/2006/picture">
+                <pic:pic xmlns:pic="http://schemas.openxmlformats.org/drawingml/2006/picture">
+                  <pic:nvPicPr>
+                    <pic:cNvPr id="0" name="iPhone-10-Selection.png"/>
+                    <pic:cNvPicPr/>
+                  </pic:nvPicPr>
+                  <pic:blipFill>
+                    <a:blip r:embed="rId13"/>
+                    <a:stretch>
+                      <a:fillRect/>
+                    </a:stretch>
+                  </pic:blipFill>
+                  <pic:spPr>
+                    <a:xfrm>
+                      <a:off x="0" y="0"/>
+                      <a:ext cx="3205480" cy="6969760"/>
+                    </a:xfrm>
+                    <a:prstGeom prst="rect">
+                      <a:avLst/>
+                    </a:prstGeom>
+                  </pic:spPr>
+                </pic:pic>
+              </a:graphicData>
+            </a:graphic>
+          </wp:anchor>
+        </w:drawing>
+      </w:r>
+    </w:p>
+    <w:p>
+      <w:pPr>
+        <w:rPr>
+          <w:b/>
+          <w:sz w:val="28"/>
+        </w:rPr>
+      </w:pPr>
+      <w:r>
+        <w:br w:type="page"/>
+      </w:r>
+      <w:r>
+        <w:rPr>
+          <w:b/>
+          <w:sz w:val="28"/>
+        </w:rPr>
+        <w:t>Submit Media</w:t>
+      </w:r>
+    </w:p>
+    <w:p>
+      <w:r>
+        <w:t>On this page, users will have the ability to submit and item to the database. You can upload multiple images and list the information for the selection. Users will have the capability to help build the community database.</w:t>
+      </w:r>
+    </w:p>
+    <w:p>
+      <w:r>
+        <w:rPr>
+          <w:noProof/>
+        </w:rPr>
+        <w:drawing>
+          <wp:anchor distT="0" distB="0" distL="114300" distR="114300" simplePos="0" relativeHeight="251662336" behindDoc="0" locked="0" layoutInCell="1" allowOverlap="1">
+            <wp:simplePos x="0" y="0"/>
+            <wp:positionH relativeFrom="page">
+              <wp:posOffset>2743200</wp:posOffset>
+            </wp:positionH>
+            <wp:positionV relativeFrom="paragraph">
+              <wp:posOffset>398780</wp:posOffset>
+            </wp:positionV>
+            <wp:extent cx="2098040" cy="6543675"/>
+            <wp:effectExtent l="25400" t="0" r="10160" b="0"/>
+            <wp:wrapTopAndBottom/>
+            <wp:docPr id="11" name="" descr="iPhone-11-Submit.png"/>
+            <wp:cNvGraphicFramePr>
+              <a:graphicFrameLocks xmlns:a="http://schemas.openxmlformats.org/drawingml/2006/main" noChangeAspect="1"/>
+            </wp:cNvGraphicFramePr>
+            <a:graphic xmlns:a="http://schemas.openxmlformats.org/drawingml/2006/main">
+              <a:graphicData uri="http://schemas.openxmlformats.org/drawingml/2006/picture">
+                <pic:pic xmlns:pic="http://schemas.openxmlformats.org/drawingml/2006/picture">
+                  <pic:nvPicPr>
+                    <pic:cNvPr id="0" name="iPhone-11-Submit.png"/>
+                    <pic:cNvPicPr/>
+                  </pic:nvPicPr>
+                  <pic:blipFill>
+                    <a:blip r:embed="rId14"/>
+                    <a:stretch>
+                      <a:fillRect/>
+                    </a:stretch>
+                  </pic:blipFill>
+                  <pic:spPr>
+                    <a:xfrm>
+                      <a:off x="0" y="0"/>
+                      <a:ext cx="2098040" cy="6543675"/>
+                    </a:xfrm>
+                    <a:prstGeom prst="rect">
+                      <a:avLst/>
+                    </a:prstGeom>
+                  </pic:spPr>
+                </pic:pic>
+              </a:graphicData>
+            </a:graphic>
+          </wp:anchor>
+        </w:drawing>
+      </w:r>
+    </w:p>
     <w:sectPr>
       <w:pgSz w:w="12240" w:h="15840"/>
       <w:pgMar w:top="1440" w:right="1800" w:bottom="1440" w:left="1800" w:gutter="0"/>

</xml_diff>